<commit_message>
Updated the built-in mesh converter
</commit_message>
<xml_diff>
--- a/Manual/A brief manual.docx
+++ b/Manual/A brief manual.docx
@@ -911,49 +911,21 @@
         <w:rPr>
           <w:rFonts w:ascii="Times New Roman" w:hAnsi="Times New Roman" w:cs="Times New Roman"/>
         </w:rPr>
-        <w:t>The</w:t>
-      </w:r>
-      <w:r>
-        <w:rPr>
-          <w:rFonts w:ascii="Times New Roman" w:hAnsi="Times New Roman" w:cs="Times New Roman"/>
-        </w:rPr>
-        <w:t xml:space="preserve"> information in the</w:t>
-      </w:r>
-      <w:r>
-        <w:rPr>
-          <w:rFonts w:ascii="Times New Roman" w:hAnsi="Times New Roman" w:cs="Times New Roman"/>
-        </w:rPr>
-        <w:t xml:space="preserve"> file </w:t>
-      </w:r>
-      <w:r>
-        <w:rPr>
-          <w:rFonts w:ascii="Times New Roman" w:hAnsi="Times New Roman" w:cs="Times New Roman"/>
-        </w:rPr>
-        <w:t>“</w:t>
-      </w:r>
-      <w:r>
-        <w:rPr>
-          <w:rFonts w:ascii="Times New Roman" w:hAnsi="Times New Roman" w:cs="Times New Roman"/>
-        </w:rPr>
-        <w:t>fort.4</w:t>
-      </w:r>
-      <w:r>
-        <w:rPr>
-          <w:rFonts w:ascii="Times New Roman" w:hAnsi="Times New Roman" w:cs="Times New Roman"/>
-        </w:rPr>
-        <w:t>”</w:t>
-      </w:r>
-      <w:r>
-        <w:rPr>
-          <w:rFonts w:ascii="Times New Roman" w:hAnsi="Times New Roman" w:cs="Times New Roman"/>
-        </w:rPr>
-        <w:t xml:space="preserve"> generated by </w:t>
-      </w:r>
-      <w:r>
-        <w:rPr>
-          <w:rFonts w:ascii="Times New Roman" w:hAnsi="Times New Roman" w:cs="Times New Roman"/>
-        </w:rPr>
-        <w:t xml:space="preserve">the mesh converter </w:t>
+        <w:t xml:space="preserve">In principle, the body mass matrix should be input by the users as it </w:t>
+      </w:r>
+      <w:proofErr w:type="gramStart"/>
+      <w:r>
+        <w:rPr>
+          <w:rFonts w:ascii="Times New Roman" w:hAnsi="Times New Roman" w:cs="Times New Roman"/>
+        </w:rPr>
+        <w:t>contains also</w:t>
+      </w:r>
+      <w:proofErr w:type="gramEnd"/>
+      <w:r>
+        <w:rPr>
+          <w:rFonts w:ascii="Times New Roman" w:hAnsi="Times New Roman" w:cs="Times New Roman"/>
+        </w:rPr>
+        <w:t xml:space="preserve"> the information for the structures above the water surface. </w:t>
       </w:r>
       <w:r>
         <w:rPr>
@@ -965,7 +937,19 @@
         <w:rPr>
           <w:rFonts w:ascii="Times New Roman" w:hAnsi="Times New Roman" w:cs="Times New Roman"/>
         </w:rPr>
-        <w:t xml:space="preserve">n.exe can be used for the </w:t>
+        <w:t xml:space="preserve">n.exe can generate </w:t>
+      </w:r>
+      <w:r>
+        <w:rPr>
+          <w:rFonts w:ascii="Times New Roman" w:hAnsi="Times New Roman" w:cs="Times New Roman"/>
+        </w:rPr>
+        <w:t>a</w:t>
+      </w:r>
+      <w:r>
+        <w:rPr>
+          <w:rFonts w:ascii="Times New Roman" w:hAnsi="Times New Roman" w:cs="Times New Roman"/>
+        </w:rPr>
+        <w:t xml:space="preserve"> </w:t>
       </w:r>
       <w:r>
         <w:rPr>
@@ -977,7 +961,49 @@
         <w:rPr>
           <w:rFonts w:ascii="Times New Roman" w:hAnsi="Times New Roman" w:cs="Times New Roman"/>
         </w:rPr>
-        <w:t xml:space="preserve"> file. However, the </w:t>
+        <w:t xml:space="preserve"> file</w:t>
+      </w:r>
+      <w:r>
+        <w:rPr>
+          <w:rFonts w:ascii="Times New Roman" w:hAnsi="Times New Roman" w:cs="Times New Roman"/>
+        </w:rPr>
+        <w:t xml:space="preserve"> in which</w:t>
+      </w:r>
+      <w:r>
+        <w:rPr>
+          <w:rFonts w:ascii="Times New Roman" w:hAnsi="Times New Roman" w:cs="Times New Roman"/>
+        </w:rPr>
+        <w:t xml:space="preserve"> the body </w:t>
+      </w:r>
+      <w:r>
+        <w:rPr>
+          <w:rFonts w:ascii="Times New Roman" w:hAnsi="Times New Roman" w:cs="Times New Roman"/>
+        </w:rPr>
+        <w:t xml:space="preserve">mass </w:t>
+      </w:r>
+      <w:r>
+        <w:rPr>
+          <w:rFonts w:ascii="Times New Roman" w:hAnsi="Times New Roman" w:cs="Times New Roman"/>
+        </w:rPr>
+        <w:t xml:space="preserve">matrix is calculated using only the simple information of the wetted body mesh. </w:t>
+      </w:r>
+      <w:r>
+        <w:rPr>
+          <w:rFonts w:ascii="Times New Roman" w:hAnsi="Times New Roman" w:cs="Times New Roman"/>
+        </w:rPr>
+        <w:t xml:space="preserve">Therefore, the author should use this body mass matrix with caution. </w:t>
+      </w:r>
+      <w:r>
+        <w:rPr>
+          <w:rFonts w:ascii="Times New Roman" w:hAnsi="Times New Roman" w:cs="Times New Roman"/>
+        </w:rPr>
+        <w:t>T</w:t>
+      </w:r>
+      <w:r>
+        <w:rPr>
+          <w:rFonts w:ascii="Times New Roman" w:hAnsi="Times New Roman" w:cs="Times New Roman"/>
+        </w:rPr>
+        <w:t xml:space="preserve">he </w:t>
       </w:r>
       <w:r>
         <w:rPr>
@@ -1001,7 +1027,19 @@
         <w:rPr>
           <w:rFonts w:ascii="Times New Roman" w:hAnsi="Times New Roman" w:cs="Times New Roman"/>
         </w:rPr>
-        <w:t xml:space="preserve"> should be set by the users.</w:t>
+        <w:t xml:space="preserve"> should be </w:t>
+      </w:r>
+      <w:r>
+        <w:rPr>
+          <w:rFonts w:ascii="Times New Roman" w:hAnsi="Times New Roman" w:cs="Times New Roman"/>
+        </w:rPr>
+        <w:t>input</w:t>
+      </w:r>
+      <w:r>
+        <w:rPr>
+          <w:rFonts w:ascii="Times New Roman" w:hAnsi="Times New Roman" w:cs="Times New Roman"/>
+        </w:rPr>
+        <w:t xml:space="preserve"> by the users.</w:t>
       </w:r>
     </w:p>
     <w:p>

</xml_diff>

<commit_message>
updates the user manual
</commit_message>
<xml_diff>
--- a/Manual/A brief manual.docx
+++ b/Manual/A brief manual.docx
@@ -1,6 +1,6 @@
 
 <file path=word/document.xml><?xml version="1.0" encoding="utf-8"?>
-<w:document xmlns:wpc="http://schemas.microsoft.com/office/word/2010/wordprocessingCanvas" xmlns:cx="http://schemas.microsoft.com/office/drawing/2014/chartex" xmlns:cx1="http://schemas.microsoft.com/office/drawing/2015/9/8/chartex" xmlns:cx2="http://schemas.microsoft.com/office/drawing/2015/10/21/chartex" xmlns:cx3="http://schemas.microsoft.com/office/drawing/2016/5/9/chartex" xmlns:cx4="http://schemas.microsoft.com/office/drawing/2016/5/10/chartex" xmlns:cx5="http://schemas.microsoft.com/office/drawing/2016/5/11/chartex" xmlns:cx6="http://schemas.microsoft.com/office/drawing/2016/5/12/chartex" xmlns:cx7="http://schemas.microsoft.com/office/drawing/2016/5/13/chartex" xmlns:cx8="http://schemas.microsoft.com/office/drawing/2016/5/14/chartex" xmlns:mc="http://schemas.openxmlformats.org/markup-compatibility/2006" xmlns:aink="http://schemas.microsoft.com/office/drawing/2016/ink" xmlns:am3d="http://schemas.microsoft.com/office/drawing/2017/model3d" xmlns:o="urn:schemas-microsoft-com:office:office" xmlns:r="http://schemas.openxmlformats.org/officeDocument/2006/relationships" xmlns:m="http://schemas.openxmlformats.org/officeDocument/2006/math" xmlns:v="urn:schemas-microsoft-com:vml" xmlns:wp14="http://schemas.microsoft.com/office/word/2010/wordprocessingDrawing" xmlns:wp="http://schemas.openxmlformats.org/drawingml/2006/wordprocessingDrawing" xmlns:w10="urn:schemas-microsoft-com:office:word" xmlns:w="http://schemas.openxmlformats.org/wordprocessingml/2006/main" xmlns:w14="http://schemas.microsoft.com/office/word/2010/wordml" xmlns:w15="http://schemas.microsoft.com/office/word/2012/wordml" xmlns:w16cex="http://schemas.microsoft.com/office/word/2018/wordml/cex" xmlns:w16cid="http://schemas.microsoft.com/office/word/2016/wordml/cid" xmlns:w16="http://schemas.microsoft.com/office/word/2018/wordml" xmlns:w16se="http://schemas.microsoft.com/office/word/2015/wordml/symex" xmlns:wpg="http://schemas.microsoft.com/office/word/2010/wordprocessingGroup" xmlns:wpi="http://schemas.microsoft.com/office/word/2010/wordprocessingInk" xmlns:wne="http://schemas.microsoft.com/office/word/2006/wordml" xmlns:wps="http://schemas.microsoft.com/office/word/2010/wordprocessingShape" mc:Ignorable="w14 w15 w16se w16cid w16 w16cex wp14">
+<w:document xmlns:wpc="http://schemas.microsoft.com/office/word/2010/wordprocessingCanvas" xmlns:mc="http://schemas.openxmlformats.org/markup-compatibility/2006" xmlns:o="urn:schemas-microsoft-com:office:office" xmlns:r="http://schemas.openxmlformats.org/officeDocument/2006/relationships" xmlns:m="http://schemas.openxmlformats.org/officeDocument/2006/math" xmlns:v="urn:schemas-microsoft-com:vml" xmlns:wp14="http://schemas.microsoft.com/office/word/2010/wordprocessingDrawing" xmlns:wp="http://schemas.openxmlformats.org/drawingml/2006/wordprocessingDrawing" xmlns:w10="urn:schemas-microsoft-com:office:word" xmlns:w="http://schemas.openxmlformats.org/wordprocessingml/2006/main" xmlns:w14="http://schemas.microsoft.com/office/word/2010/wordml" xmlns:w15="http://schemas.microsoft.com/office/word/2012/wordml" xmlns:wpg="http://schemas.microsoft.com/office/word/2010/wordprocessingGroup" xmlns:wpi="http://schemas.microsoft.com/office/word/2010/wordprocessingInk" xmlns:wne="http://schemas.microsoft.com/office/word/2006/wordml" xmlns:wps="http://schemas.microsoft.com/office/word/2010/wordprocessingShape" mc:Ignorable="w14 w15 wp14">
   <w:body>
     <w:p>
       <w:pPr>
@@ -125,13 +125,31 @@
         <w:rPr>
           <w:rFonts w:ascii="Times New Roman" w:hAnsi="Times New Roman" w:cs="Times New Roman"/>
         </w:rPr>
+        <w:t>"</w:t>
+      </w:r>
+      <w:r>
+        <w:rPr>
+          <w:rFonts w:ascii="Times New Roman" w:hAnsi="Times New Roman" w:cs="Times New Roman"/>
+        </w:rPr>
         <w:t>WAMIT_MeshTran</w:t>
       </w:r>
       <w:r>
         <w:rPr>
           <w:rFonts w:ascii="Times New Roman" w:hAnsi="Times New Roman" w:cs="Times New Roman"/>
         </w:rPr>
-        <w:t>.exe to convert the *.</w:t>
+        <w:t>.exe</w:t>
+      </w:r>
+      <w:r>
+        <w:rPr>
+          <w:rFonts w:ascii="Times New Roman" w:hAnsi="Times New Roman" w:cs="Times New Roman"/>
+        </w:rPr>
+        <w:t>"</w:t>
+      </w:r>
+      <w:r>
+        <w:rPr>
+          <w:rFonts w:ascii="Times New Roman" w:hAnsi="Times New Roman" w:cs="Times New Roman"/>
+        </w:rPr>
+        <w:t xml:space="preserve"> to convert the *.</w:t>
       </w:r>
       <w:proofErr w:type="spellStart"/>
       <w:r>
@@ -157,28 +175,44 @@
         <w:rPr>
           <w:rFonts w:ascii="Times New Roman" w:hAnsi="Times New Roman" w:cs="Times New Roman"/>
         </w:rPr>
+        <w:t>"</w:t>
+      </w:r>
+      <w:r>
+        <w:rPr>
+          <w:rFonts w:ascii="Times New Roman" w:hAnsi="Times New Roman" w:cs="Times New Roman"/>
+        </w:rPr>
         <w:t>RunWAMIT_MeshTran.bat</w:t>
       </w:r>
       <w:r>
         <w:rPr>
           <w:rFonts w:ascii="Times New Roman" w:hAnsi="Times New Roman" w:cs="Times New Roman"/>
         </w:rPr>
+        <w:t>"</w:t>
+      </w:r>
+      <w:r>
+        <w:rPr>
+          <w:rFonts w:ascii="Times New Roman" w:hAnsi="Times New Roman" w:cs="Times New Roman"/>
+        </w:rPr>
         <w:t>, and then input</w:t>
       </w:r>
       <w:r>
         <w:rPr>
           <w:rFonts w:ascii="Times New Roman" w:hAnsi="Times New Roman" w:cs="Times New Roman"/>
         </w:rPr>
-        <w:t xml:space="preserve"> manual-</w:t>
-      </w:r>
-      <w:proofErr w:type="spellStart"/>
-      <w:r>
-        <w:rPr>
-          <w:rFonts w:ascii="Times New Roman" w:hAnsi="Times New Roman" w:cs="Times New Roman"/>
-        </w:rPr>
-        <w:t>ly</w:t>
-      </w:r>
-      <w:proofErr w:type="spellEnd"/>
+        <w:t xml:space="preserve"> manua</w:t>
+      </w:r>
+      <w:r>
+        <w:rPr>
+          <w:rFonts w:ascii="Times New Roman" w:hAnsi="Times New Roman" w:cs="Times New Roman"/>
+        </w:rPr>
+        <w:t>ll</w:t>
+      </w:r>
+      <w:r>
+        <w:rPr>
+          <w:rFonts w:ascii="Times New Roman" w:hAnsi="Times New Roman" w:cs="Times New Roman"/>
+        </w:rPr>
+        <w:t>y</w:t>
+      </w:r>
       <w:r>
         <w:rPr>
           <w:rFonts w:ascii="Times New Roman" w:hAnsi="Times New Roman" w:cs="Times New Roman"/>
@@ -231,21 +265,7 @@
         <w:rPr>
           <w:rFonts w:ascii="Times New Roman" w:hAnsi="Times New Roman" w:cs="Times New Roman"/>
         </w:rPr>
-        <w:t xml:space="preserve"> file should better include </w:t>
-      </w:r>
-      <w:proofErr w:type="gramStart"/>
-      <w:r>
-        <w:rPr>
-          <w:rFonts w:ascii="Times New Roman" w:hAnsi="Times New Roman" w:cs="Times New Roman"/>
-        </w:rPr>
-        <w:t>both of the waterplane</w:t>
-      </w:r>
-      <w:proofErr w:type="gramEnd"/>
-      <w:r>
-        <w:rPr>
-          <w:rFonts w:ascii="Times New Roman" w:hAnsi="Times New Roman" w:cs="Times New Roman"/>
-        </w:rPr>
-        <w:t xml:space="preserve"> mesh and the submerged body mesh. The tool can automatically </w:t>
+        <w:t xml:space="preserve"> file should better include both of the waterplane mesh and the submerged body mesh. The tool can automatically </w:t>
       </w:r>
       <w:proofErr w:type="spellStart"/>
       <w:r>
@@ -285,6 +305,12 @@
         </w:rPr>
         <w:t xml:space="preserve"> separate </w:t>
       </w:r>
+      <w:r>
+        <w:rPr>
+          <w:rFonts w:ascii="Times New Roman" w:hAnsi="Times New Roman" w:cs="Times New Roman"/>
+        </w:rPr>
+        <w:t>"</w:t>
+      </w:r>
       <w:proofErr w:type="spellStart"/>
       <w:r>
         <w:rPr>
@@ -297,8 +323,20 @@
         <w:rPr>
           <w:rFonts w:ascii="Times New Roman" w:hAnsi="Times New Roman" w:cs="Times New Roman"/>
         </w:rPr>
+        <w:t>"</w:t>
+      </w:r>
+      <w:r>
+        <w:rPr>
+          <w:rFonts w:ascii="Times New Roman" w:hAnsi="Times New Roman" w:cs="Times New Roman"/>
+        </w:rPr>
         <w:t xml:space="preserve"> and </w:t>
       </w:r>
+      <w:r>
+        <w:rPr>
+          <w:rFonts w:ascii="Times New Roman" w:hAnsi="Times New Roman" w:cs="Times New Roman"/>
+        </w:rPr>
+        <w:t>"</w:t>
+      </w:r>
       <w:proofErr w:type="spellStart"/>
       <w:r>
         <w:rPr>
@@ -311,6 +349,12 @@
         <w:rPr>
           <w:rFonts w:ascii="Times New Roman" w:hAnsi="Times New Roman" w:cs="Times New Roman"/>
         </w:rPr>
+        <w:t>"</w:t>
+      </w:r>
+      <w:r>
+        <w:rPr>
+          <w:rFonts w:ascii="Times New Roman" w:hAnsi="Times New Roman" w:cs="Times New Roman"/>
+        </w:rPr>
         <w:t xml:space="preserve"> files.</w:t>
       </w:r>
       <w:r>
@@ -331,6 +375,12 @@
         </w:rPr>
         <w:t xml:space="preserve">the </w:t>
       </w:r>
+      <w:r>
+        <w:rPr>
+          <w:rFonts w:ascii="Times New Roman" w:hAnsi="Times New Roman" w:cs="Times New Roman"/>
+        </w:rPr>
+        <w:t>"</w:t>
+      </w:r>
       <w:proofErr w:type="spellStart"/>
       <w:r>
         <w:rPr>
@@ -343,6 +393,12 @@
         <w:rPr>
           <w:rFonts w:ascii="Times New Roman" w:hAnsi="Times New Roman" w:cs="Times New Roman"/>
         </w:rPr>
+        <w:t>"</w:t>
+      </w:r>
+      <w:r>
+        <w:rPr>
+          <w:rFonts w:ascii="Times New Roman" w:hAnsi="Times New Roman" w:cs="Times New Roman"/>
+        </w:rPr>
         <w:t xml:space="preserve"> program is available.</w:t>
       </w:r>
       <w:r>
@@ -383,6 +439,7 @@
         <w:rPr>
           <w:rFonts w:ascii="Times New Roman" w:hAnsi="Times New Roman" w:cs="Times New Roman"/>
           <w:noProof/>
+          <w:lang w:eastAsia="en-US"/>
         </w:rPr>
         <w:drawing>
           <wp:inline distT="0" distB="0" distL="0" distR="0" wp14:anchorId="377B9972" wp14:editId="3E58025E">
@@ -436,30 +493,68 @@
           <w:sz w:val="20"/>
           <w:szCs w:val="20"/>
         </w:rPr>
-        <w:t>Fig.1 Body mesh and waterplane mesh in Rhinoceros</w:t>
-      </w:r>
-    </w:p>
-    <w:p>
-      <w:pPr>
-        <w:jc w:val="center"/>
+        <w:t xml:space="preserve">Fig.1 Body mesh and </w:t>
+      </w:r>
+      <w:proofErr w:type="spellStart"/>
+      <w:r>
         <w:rPr>
           <w:rFonts w:ascii="Times New Roman" w:hAnsi="Times New Roman" w:cs="Times New Roman"/>
           <w:sz w:val="20"/>
           <w:szCs w:val="20"/>
         </w:rPr>
-      </w:pPr>
+        <w:t>waterplane</w:t>
+      </w:r>
+      <w:proofErr w:type="spellEnd"/>
+      <w:r>
+        <w:rPr>
+          <w:rFonts w:ascii="Times New Roman" w:hAnsi="Times New Roman" w:cs="Times New Roman"/>
+          <w:sz w:val="20"/>
+          <w:szCs w:val="20"/>
+        </w:rPr>
+        <w:t xml:space="preserve"> mesh in </w:t>
+      </w:r>
+      <w:proofErr w:type="spellStart"/>
+      <w:r>
+        <w:rPr>
+          <w:rFonts w:ascii="Times New Roman" w:hAnsi="Times New Roman" w:cs="Times New Roman"/>
+          <w:sz w:val="20"/>
+          <w:szCs w:val="20"/>
+        </w:rPr>
+        <w:t>Rhinoceros</w:t>
+      </w:r>
+      <w:r>
+        <w:rPr>
+          <w:rFonts w:ascii="Times New Roman" w:hAnsi="Times New Roman" w:cs="Times New Roman"/>
+          <w:sz w:val="20"/>
+          <w:szCs w:val="20"/>
+          <w:vertAlign w:val="superscript"/>
+        </w:rPr>
+        <w:t>TM</w:t>
+      </w:r>
+      <w:proofErr w:type="spellEnd"/>
     </w:p>
     <w:p>
       <w:pPr>
         <w:jc w:val="center"/>
         <w:rPr>
           <w:rFonts w:ascii="Times New Roman" w:hAnsi="Times New Roman" w:cs="Times New Roman"/>
+          <w:sz w:val="20"/>
+          <w:szCs w:val="20"/>
+        </w:rPr>
+      </w:pPr>
+    </w:p>
+    <w:p>
+      <w:pPr>
+        <w:jc w:val="center"/>
+        <w:rPr>
+          <w:rFonts w:ascii="Times New Roman" w:hAnsi="Times New Roman" w:cs="Times New Roman"/>
         </w:rPr>
       </w:pPr>
       <w:r>
         <w:rPr>
           <w:rFonts w:ascii="Times New Roman" w:hAnsi="Times New Roman" w:cs="Times New Roman"/>
           <w:noProof/>
+          <w:lang w:eastAsia="en-US"/>
         </w:rPr>
         <w:drawing>
           <wp:inline distT="0" distB="0" distL="0" distR="0" wp14:anchorId="089893D9" wp14:editId="766A926E">
@@ -542,11 +637,23 @@
       <w:r>
         <w:rPr>
           <w:rFonts w:ascii="Times New Roman" w:hAnsi="Times New Roman" w:cs="Times New Roman"/>
+        </w:rPr>
+        <w:t>"</w:t>
+      </w:r>
+      <w:r>
+        <w:rPr>
+          <w:rFonts w:ascii="Times New Roman" w:hAnsi="Times New Roman" w:cs="Times New Roman"/>
           <w:sz w:val="20"/>
           <w:szCs w:val="20"/>
         </w:rPr>
         <w:t>RunWAMIT_MeshTran.bat</w:t>
       </w:r>
+      <w:r>
+        <w:rPr>
+          <w:rFonts w:ascii="Times New Roman" w:hAnsi="Times New Roman" w:cs="Times New Roman"/>
+        </w:rPr>
+        <w:t>"</w:t>
+      </w:r>
     </w:p>
     <w:p>
       <w:pPr>
@@ -575,6 +682,12 @@
         </w:rPr>
         <w:t xml:space="preserve">Copy the </w:t>
       </w:r>
+      <w:r>
+        <w:rPr>
+          <w:rFonts w:ascii="Times New Roman" w:hAnsi="Times New Roman" w:cs="Times New Roman"/>
+        </w:rPr>
+        <w:t>"</w:t>
+      </w:r>
       <w:proofErr w:type="spellStart"/>
       <w:r>
         <w:rPr>
@@ -587,8 +700,20 @@
         <w:rPr>
           <w:rFonts w:ascii="Times New Roman" w:hAnsi="Times New Roman" w:cs="Times New Roman"/>
         </w:rPr>
+        <w:t>"</w:t>
+      </w:r>
+      <w:r>
+        <w:rPr>
+          <w:rFonts w:ascii="Times New Roman" w:hAnsi="Times New Roman" w:cs="Times New Roman"/>
+        </w:rPr>
         <w:t xml:space="preserve"> and </w:t>
       </w:r>
+      <w:r>
+        <w:rPr>
+          <w:rFonts w:ascii="Times New Roman" w:hAnsi="Times New Roman" w:cs="Times New Roman"/>
+        </w:rPr>
+        <w:t>"</w:t>
+      </w:r>
       <w:proofErr w:type="spellStart"/>
       <w:r>
         <w:rPr>
@@ -601,7 +726,43 @@
         <w:rPr>
           <w:rFonts w:ascii="Times New Roman" w:hAnsi="Times New Roman" w:cs="Times New Roman"/>
         </w:rPr>
-        <w:t xml:space="preserve"> files to the Input Folder of HAMS. Make appropriate settings in the </w:t>
+        <w:t>"</w:t>
+      </w:r>
+      <w:r>
+        <w:rPr>
+          <w:rFonts w:ascii="Times New Roman" w:hAnsi="Times New Roman" w:cs="Times New Roman"/>
+        </w:rPr>
+        <w:t xml:space="preserve"> files to the </w:t>
+      </w:r>
+      <w:r>
+        <w:rPr>
+          <w:rFonts w:ascii="Times New Roman" w:hAnsi="Times New Roman" w:cs="Times New Roman"/>
+        </w:rPr>
+        <w:t>"</w:t>
+      </w:r>
+      <w:r>
+        <w:rPr>
+          <w:rFonts w:ascii="Times New Roman" w:hAnsi="Times New Roman" w:cs="Times New Roman"/>
+        </w:rPr>
+        <w:t>Input</w:t>
+      </w:r>
+      <w:r>
+        <w:rPr>
+          <w:rFonts w:ascii="Times New Roman" w:hAnsi="Times New Roman" w:cs="Times New Roman"/>
+        </w:rPr>
+        <w:t>"</w:t>
+      </w:r>
+      <w:r>
+        <w:rPr>
+          <w:rFonts w:ascii="Times New Roman" w:hAnsi="Times New Roman" w:cs="Times New Roman"/>
+        </w:rPr>
+        <w:t xml:space="preserve"> Folder of HAMS. Make appropriate settings in the </w:t>
+      </w:r>
+      <w:r>
+        <w:rPr>
+          <w:rFonts w:ascii="Times New Roman" w:hAnsi="Times New Roman" w:cs="Times New Roman"/>
+        </w:rPr>
+        <w:t>"</w:t>
       </w:r>
       <w:r>
         <w:rPr>
@@ -613,7 +774,37 @@
         <w:rPr>
           <w:rFonts w:ascii="Times New Roman" w:hAnsi="Times New Roman" w:cs="Times New Roman"/>
         </w:rPr>
-        <w:t xml:space="preserve"> file. There are several places that need attention: </w:t>
+        <w:t>"</w:t>
+      </w:r>
+      <w:r>
+        <w:rPr>
+          <w:rFonts w:ascii="Times New Roman" w:hAnsi="Times New Roman" w:cs="Times New Roman"/>
+        </w:rPr>
+        <w:t xml:space="preserve"> file. There are several places that </w:t>
+      </w:r>
+      <w:r>
+        <w:rPr>
+          <w:rFonts w:ascii="Times New Roman" w:hAnsi="Times New Roman" w:cs="Times New Roman"/>
+        </w:rPr>
+        <w:t>should be paid</w:t>
+      </w:r>
+      <w:r>
+        <w:rPr>
+          <w:rFonts w:ascii="Times New Roman" w:hAnsi="Times New Roman" w:cs="Times New Roman"/>
+        </w:rPr>
+        <w:t xml:space="preserve"> attention</w:t>
+      </w:r>
+      <w:r>
+        <w:rPr>
+          <w:rFonts w:ascii="Times New Roman" w:hAnsi="Times New Roman" w:cs="Times New Roman"/>
+        </w:rPr>
+        <w:t xml:space="preserve"> to</w:t>
+      </w:r>
+      <w:r>
+        <w:rPr>
+          <w:rFonts w:ascii="Times New Roman" w:hAnsi="Times New Roman" w:cs="Times New Roman"/>
+        </w:rPr>
+        <w:t xml:space="preserve">: </w:t>
       </w:r>
     </w:p>
     <w:p>
@@ -635,7 +826,77 @@
         <w:rPr>
           <w:rFonts w:ascii="Times New Roman" w:hAnsi="Times New Roman" w:cs="Times New Roman"/>
         </w:rPr>
-        <w:t>1</w:t>
+        <w:t xml:space="preserve">1) </w:t>
+      </w:r>
+      <w:r>
+        <w:rPr>
+          <w:rFonts w:ascii="Times New Roman" w:hAnsi="Times New Roman" w:cs="Times New Roman"/>
+        </w:rPr>
+        <w:t>"</w:t>
+      </w:r>
+      <w:r>
+        <w:rPr>
+          <w:rFonts w:ascii="Times New Roman" w:hAnsi="Times New Roman" w:cs="Times New Roman"/>
+        </w:rPr>
+        <w:t>0_inf_frequency_limits</w:t>
+      </w:r>
+      <w:r>
+        <w:rPr>
+          <w:rFonts w:ascii="Times New Roman" w:hAnsi="Times New Roman" w:cs="Times New Roman"/>
+        </w:rPr>
+        <w:t>"</w:t>
+      </w:r>
+      <w:r>
+        <w:rPr>
+          <w:rFonts w:ascii="Times New Roman" w:hAnsi="Times New Roman" w:cs="Times New Roman"/>
+        </w:rPr>
+        <w:t xml:space="preserve">: </w:t>
+      </w:r>
+      <w:r>
+        <w:rPr>
+          <w:rFonts w:ascii="Times New Roman" w:hAnsi="Times New Roman" w:cs="Times New Roman"/>
+        </w:rPr>
+        <w:t>set 1 if you</w:t>
+      </w:r>
+      <w:r>
+        <w:rPr>
+          <w:rFonts w:ascii="Times New Roman" w:hAnsi="Times New Roman" w:cs="Times New Roman"/>
+        </w:rPr>
+        <w:t>’</w:t>
+      </w:r>
+      <w:r>
+        <w:rPr>
+          <w:rFonts w:ascii="Times New Roman" w:hAnsi="Times New Roman" w:cs="Times New Roman"/>
+        </w:rPr>
+        <w:t>d like to calculate the added mass of the zero- and infinite-frequency limits or set 0 if not.</w:t>
+      </w:r>
+      <w:r>
+        <w:rPr>
+          <w:rFonts w:ascii="Times New Roman" w:hAnsi="Times New Roman" w:cs="Times New Roman"/>
+        </w:rPr>
+        <w:t xml:space="preserve"> </w:t>
+      </w:r>
+    </w:p>
+    <w:p>
+      <w:pPr>
+        <w:jc w:val="both"/>
+        <w:rPr>
+          <w:rFonts w:ascii="Times New Roman" w:hAnsi="Times New Roman" w:cs="Times New Roman"/>
+        </w:rPr>
+      </w:pPr>
+    </w:p>
+    <w:p>
+      <w:pPr>
+        <w:jc w:val="both"/>
+        <w:rPr>
+          <w:rFonts w:ascii="Times New Roman" w:hAnsi="Times New Roman" w:cs="Times New Roman"/>
+        </w:rPr>
+      </w:pPr>
+      <w:r>
+        <w:rPr>
+          <w:rFonts w:ascii="Times New Roman" w:hAnsi="Times New Roman" w:cs="Times New Roman"/>
+        </w:rPr>
+        <w:t>2</w:t>
       </w:r>
       <w:r>
         <w:rPr>
@@ -647,19 +908,187 @@
         <w:rPr>
           <w:rFonts w:ascii="Times New Roman" w:hAnsi="Times New Roman" w:cs="Times New Roman"/>
         </w:rPr>
-        <w:t>0_inf_frequency_limits</w:t>
-      </w:r>
-      <w:r>
-        <w:rPr>
-          <w:rFonts w:ascii="Times New Roman" w:hAnsi="Times New Roman" w:cs="Times New Roman"/>
-        </w:rPr>
-        <w:t xml:space="preserve">: </w:t>
-      </w:r>
-      <w:r>
-        <w:rPr>
-          <w:rFonts w:ascii="Times New Roman" w:hAnsi="Times New Roman" w:cs="Times New Roman"/>
-        </w:rPr>
-        <w:t>set 1 if you’d like to calculate the added mass of the zero- and infinite-frequency limits or set 0 if not.</w:t>
+        <w:t>"</w:t>
+      </w:r>
+      <w:proofErr w:type="spellStart"/>
+      <w:r>
+        <w:rPr>
+          <w:rFonts w:ascii="Times New Roman" w:hAnsi="Times New Roman" w:cs="Times New Roman"/>
+        </w:rPr>
+        <w:t>Number_of_frequencies</w:t>
+      </w:r>
+      <w:proofErr w:type="spellEnd"/>
+      <w:r>
+        <w:rPr>
+          <w:rFonts w:ascii="Times New Roman" w:hAnsi="Times New Roman" w:cs="Times New Roman"/>
+        </w:rPr>
+        <w:t>"</w:t>
+      </w:r>
+      <w:r>
+        <w:rPr>
+          <w:rFonts w:ascii="Times New Roman" w:hAnsi="Times New Roman" w:cs="Times New Roman"/>
+        </w:rPr>
+        <w:t xml:space="preserve">: following the WAMIT </w:t>
+      </w:r>
+      <w:r>
+        <w:rPr>
+          <w:rFonts w:ascii="Times New Roman" w:hAnsi="Times New Roman" w:cs="Times New Roman"/>
+        </w:rPr>
+        <w:t xml:space="preserve">tradition, when a </w:t>
+      </w:r>
+      <w:r>
+        <w:rPr>
+          <w:rFonts w:ascii="Times New Roman" w:hAnsi="Times New Roman" w:cs="Times New Roman"/>
+        </w:rPr>
+        <w:t>positive</w:t>
+      </w:r>
+      <w:r>
+        <w:rPr>
+          <w:rFonts w:ascii="Times New Roman" w:hAnsi="Times New Roman" w:cs="Times New Roman"/>
+        </w:rPr>
+        <w:t xml:space="preserve"> value is input, the next line right after this line should read a set a discrete wave frequencies (or wave periods, or wave numbers or wave lengths), see the </w:t>
+      </w:r>
+      <w:r>
+        <w:rPr>
+          <w:rFonts w:ascii="Times New Roman" w:hAnsi="Times New Roman" w:cs="Times New Roman"/>
+        </w:rPr>
+        <w:t>"</w:t>
+      </w:r>
+      <w:proofErr w:type="spellStart"/>
+      <w:r>
+        <w:rPr>
+          <w:rFonts w:ascii="Times New Roman" w:hAnsi="Times New Roman" w:cs="Times New Roman"/>
+        </w:rPr>
+        <w:t>Moonpool</w:t>
+      </w:r>
+      <w:proofErr w:type="spellEnd"/>
+      <w:r>
+        <w:rPr>
+          <w:rFonts w:ascii="Times New Roman" w:hAnsi="Times New Roman" w:cs="Times New Roman"/>
+        </w:rPr>
+        <w:t>"</w:t>
+      </w:r>
+      <w:r>
+        <w:rPr>
+          <w:rFonts w:ascii="Times New Roman" w:hAnsi="Times New Roman" w:cs="Times New Roman"/>
+        </w:rPr>
+        <w:t xml:space="preserve"> example in the </w:t>
+      </w:r>
+      <w:r>
+        <w:rPr>
+          <w:rFonts w:ascii="Times New Roman" w:hAnsi="Times New Roman" w:cs="Times New Roman"/>
+        </w:rPr>
+        <w:t>"</w:t>
+      </w:r>
+      <w:proofErr w:type="spellStart"/>
+      <w:r>
+        <w:rPr>
+          <w:rFonts w:ascii="Times New Roman" w:hAnsi="Times New Roman" w:cs="Times New Roman"/>
+        </w:rPr>
+        <w:t>CertTest</w:t>
+      </w:r>
+      <w:proofErr w:type="spellEnd"/>
+      <w:r>
+        <w:rPr>
+          <w:rFonts w:ascii="Times New Roman" w:hAnsi="Times New Roman" w:cs="Times New Roman"/>
+        </w:rPr>
+        <w:t>"</w:t>
+      </w:r>
+      <w:r>
+        <w:rPr>
+          <w:rFonts w:ascii="Times New Roman" w:hAnsi="Times New Roman" w:cs="Times New Roman"/>
+        </w:rPr>
+        <w:t xml:space="preserve"> Folder; when a </w:t>
+      </w:r>
+      <w:r>
+        <w:rPr>
+          <w:rFonts w:ascii="Times New Roman" w:hAnsi="Times New Roman" w:cs="Times New Roman"/>
+        </w:rPr>
+        <w:t>negative</w:t>
+      </w:r>
+      <w:r>
+        <w:rPr>
+          <w:rFonts w:ascii="Times New Roman" w:hAnsi="Times New Roman" w:cs="Times New Roman"/>
+        </w:rPr>
+        <w:t xml:space="preserve"> value is input, the next two lines should read </w:t>
+      </w:r>
+      <w:r>
+        <w:rPr>
+          <w:rFonts w:ascii="Times New Roman" w:hAnsi="Times New Roman" w:cs="Times New Roman"/>
+        </w:rPr>
+        <w:t>"</w:t>
+      </w:r>
+      <w:proofErr w:type="spellStart"/>
+      <w:r>
+        <w:rPr>
+          <w:rFonts w:ascii="Times New Roman" w:hAnsi="Times New Roman" w:cs="Times New Roman"/>
+        </w:rPr>
+        <w:t>Minimum_frequency_Wmin</w:t>
+      </w:r>
+      <w:proofErr w:type="spellEnd"/>
+      <w:r>
+        <w:rPr>
+          <w:rFonts w:ascii="Times New Roman" w:hAnsi="Times New Roman" w:cs="Times New Roman"/>
+        </w:rPr>
+        <w:t>"</w:t>
+      </w:r>
+      <w:r>
+        <w:rPr>
+          <w:rFonts w:ascii="Times New Roman" w:hAnsi="Times New Roman" w:cs="Times New Roman"/>
+        </w:rPr>
+        <w:t xml:space="preserve"> (the minimum wave frequency, or wave period, or wave number or wave length</w:t>
+      </w:r>
+      <w:r>
+        <w:rPr>
+          <w:rFonts w:ascii="Times New Roman" w:hAnsi="Times New Roman" w:cs="Times New Roman"/>
+        </w:rPr>
+        <w:t xml:space="preserve">, depending on the </w:t>
+      </w:r>
+      <w:r>
+        <w:rPr>
+          <w:rFonts w:ascii="Times New Roman" w:hAnsi="Times New Roman" w:cs="Times New Roman"/>
+        </w:rPr>
+        <w:t>"</w:t>
+      </w:r>
+      <w:proofErr w:type="spellStart"/>
+      <w:r>
+        <w:rPr>
+          <w:rFonts w:ascii="Times New Roman" w:hAnsi="Times New Roman" w:cs="Times New Roman"/>
+        </w:rPr>
+        <w:t>Input_frequency_type</w:t>
+      </w:r>
+      <w:proofErr w:type="spellEnd"/>
+      <w:r>
+        <w:rPr>
+          <w:rFonts w:ascii="Times New Roman" w:hAnsi="Times New Roman" w:cs="Times New Roman"/>
+        </w:rPr>
+        <w:t>"</w:t>
+      </w:r>
+      <w:r>
+        <w:rPr>
+          <w:rFonts w:ascii="Times New Roman" w:hAnsi="Times New Roman" w:cs="Times New Roman"/>
+        </w:rPr>
+        <w:t xml:space="preserve">) and </w:t>
+      </w:r>
+      <w:r>
+        <w:rPr>
+          <w:rFonts w:ascii="Times New Roman" w:hAnsi="Times New Roman" w:cs="Times New Roman"/>
+        </w:rPr>
+        <w:t>"</w:t>
+      </w:r>
+      <w:proofErr w:type="spellStart"/>
+      <w:r>
+        <w:rPr>
+          <w:rFonts w:ascii="Times New Roman" w:hAnsi="Times New Roman" w:cs="Times New Roman"/>
+        </w:rPr>
+        <w:t>Frequency_step</w:t>
+      </w:r>
+      <w:proofErr w:type="spellEnd"/>
+      <w:r>
+        <w:rPr>
+          <w:rFonts w:ascii="Times New Roman" w:hAnsi="Times New Roman" w:cs="Times New Roman"/>
+        </w:rPr>
+        <w:t>"</w:t>
       </w:r>
       <w:r>
         <w:rPr>
@@ -667,6 +1096,68 @@
         </w:rPr>
         <w:t xml:space="preserve"> </w:t>
       </w:r>
+      <w:r>
+        <w:rPr>
+          <w:rFonts w:ascii="Times New Roman" w:hAnsi="Times New Roman" w:cs="Times New Roman"/>
+        </w:rPr>
+        <w:t>separately</w:t>
+      </w:r>
+      <w:r>
+        <w:rPr>
+          <w:rFonts w:ascii="Times New Roman" w:hAnsi="Times New Roman" w:cs="Times New Roman"/>
+        </w:rPr>
+        <w:t xml:space="preserve">, see the </w:t>
+      </w:r>
+      <w:r>
+        <w:rPr>
+          <w:rFonts w:ascii="Times New Roman" w:hAnsi="Times New Roman" w:cs="Times New Roman"/>
+        </w:rPr>
+        <w:t>"</w:t>
+      </w:r>
+      <w:r>
+        <w:rPr>
+          <w:rFonts w:ascii="Times New Roman" w:hAnsi="Times New Roman" w:cs="Times New Roman"/>
+        </w:rPr>
+        <w:t>Cylinder</w:t>
+      </w:r>
+      <w:r>
+        <w:rPr>
+          <w:rFonts w:ascii="Times New Roman" w:hAnsi="Times New Roman" w:cs="Times New Roman"/>
+        </w:rPr>
+        <w:t>"</w:t>
+      </w:r>
+      <w:r>
+        <w:rPr>
+          <w:rFonts w:ascii="Times New Roman" w:hAnsi="Times New Roman" w:cs="Times New Roman"/>
+        </w:rPr>
+        <w:t xml:space="preserve"> example in the </w:t>
+      </w:r>
+      <w:r>
+        <w:rPr>
+          <w:rFonts w:ascii="Times New Roman" w:hAnsi="Times New Roman" w:cs="Times New Roman"/>
+        </w:rPr>
+        <w:t>"</w:t>
+      </w:r>
+      <w:proofErr w:type="spellStart"/>
+      <w:r>
+        <w:rPr>
+          <w:rFonts w:ascii="Times New Roman" w:hAnsi="Times New Roman" w:cs="Times New Roman"/>
+        </w:rPr>
+        <w:t>CertTest</w:t>
+      </w:r>
+      <w:proofErr w:type="spellEnd"/>
+      <w:r>
+        <w:rPr>
+          <w:rFonts w:ascii="Times New Roman" w:hAnsi="Times New Roman" w:cs="Times New Roman"/>
+        </w:rPr>
+        <w:t>"</w:t>
+      </w:r>
+      <w:r>
+        <w:rPr>
+          <w:rFonts w:ascii="Times New Roman" w:hAnsi="Times New Roman" w:cs="Times New Roman"/>
+        </w:rPr>
+        <w:t xml:space="preserve"> Folder.</w:t>
+      </w:r>
     </w:p>
     <w:p>
       <w:pPr>
@@ -687,7 +1178,7 @@
         <w:rPr>
           <w:rFonts w:ascii="Times New Roman" w:hAnsi="Times New Roman" w:cs="Times New Roman"/>
         </w:rPr>
-        <w:t>2</w:t>
+        <w:t>3</w:t>
       </w:r>
       <w:r>
         <w:rPr>
@@ -695,6 +1186,50 @@
         </w:rPr>
         <w:t xml:space="preserve">) </w:t>
       </w:r>
+      <w:r>
+        <w:rPr>
+          <w:rFonts w:ascii="Times New Roman" w:hAnsi="Times New Roman" w:cs="Times New Roman"/>
+        </w:rPr>
+        <w:t>"</w:t>
+      </w:r>
+      <w:proofErr w:type="spellStart"/>
+      <w:r>
+        <w:rPr>
+          <w:rFonts w:ascii="Times New Roman" w:hAnsi="Times New Roman" w:cs="Times New Roman"/>
+        </w:rPr>
+        <w:t>Number_of_headings</w:t>
+      </w:r>
+      <w:proofErr w:type="spellEnd"/>
+      <w:r>
+        <w:rPr>
+          <w:rFonts w:ascii="Times New Roman" w:hAnsi="Times New Roman" w:cs="Times New Roman"/>
+        </w:rPr>
+        <w:t>"</w:t>
+      </w:r>
+      <w:r>
+        <w:rPr>
+          <w:rFonts w:ascii="Times New Roman" w:hAnsi="Times New Roman" w:cs="Times New Roman"/>
+        </w:rPr>
+        <w:t xml:space="preserve">: following </w:t>
+      </w:r>
+      <w:r>
+        <w:rPr>
+          <w:rFonts w:ascii="Times New Roman" w:hAnsi="Times New Roman" w:cs="Times New Roman"/>
+        </w:rPr>
+        <w:t>the WAMIT tradition like</w:t>
+      </w:r>
+      <w:r>
+        <w:rPr>
+          <w:rFonts w:ascii="Times New Roman" w:hAnsi="Times New Roman" w:cs="Times New Roman"/>
+        </w:rPr>
+        <w:t xml:space="preserve"> </w:t>
+      </w:r>
+      <w:r>
+        <w:rPr>
+          <w:rFonts w:ascii="Times New Roman" w:hAnsi="Times New Roman" w:cs="Times New Roman"/>
+        </w:rPr>
+        <w:t>"</w:t>
+      </w:r>
       <w:proofErr w:type="spellStart"/>
       <w:r>
         <w:rPr>
@@ -707,105 +1242,13 @@
         <w:rPr>
           <w:rFonts w:ascii="Times New Roman" w:hAnsi="Times New Roman" w:cs="Times New Roman"/>
         </w:rPr>
-        <w:t xml:space="preserve">: following the WAMIT </w:t>
-      </w:r>
-      <w:r>
-        <w:rPr>
-          <w:rFonts w:ascii="Times New Roman" w:hAnsi="Times New Roman" w:cs="Times New Roman"/>
-        </w:rPr>
-        <w:t xml:space="preserve">tradition, when a </w:t>
-      </w:r>
-      <w:r>
-        <w:rPr>
-          <w:rFonts w:ascii="Times New Roman" w:hAnsi="Times New Roman" w:cs="Times New Roman"/>
-        </w:rPr>
-        <w:t>positive</w:t>
-      </w:r>
-      <w:r>
-        <w:rPr>
-          <w:rFonts w:ascii="Times New Roman" w:hAnsi="Times New Roman" w:cs="Times New Roman"/>
-        </w:rPr>
-        <w:t xml:space="preserve"> value is input, the next line right after this line should read a set a discrete wave frequencies (or wave periods, or wave numbers or wave lengths), see the “Moonpool” example in the </w:t>
-      </w:r>
-      <w:proofErr w:type="spellStart"/>
-      <w:r>
-        <w:rPr>
-          <w:rFonts w:ascii="Times New Roman" w:hAnsi="Times New Roman" w:cs="Times New Roman"/>
-        </w:rPr>
-        <w:t>CertTest</w:t>
-      </w:r>
-      <w:proofErr w:type="spellEnd"/>
-      <w:r>
-        <w:rPr>
-          <w:rFonts w:ascii="Times New Roman" w:hAnsi="Times New Roman" w:cs="Times New Roman"/>
-        </w:rPr>
-        <w:t xml:space="preserve"> Folder; when a </w:t>
-      </w:r>
-      <w:r>
-        <w:rPr>
-          <w:rFonts w:ascii="Times New Roman" w:hAnsi="Times New Roman" w:cs="Times New Roman"/>
-        </w:rPr>
-        <w:t>negative</w:t>
-      </w:r>
-      <w:r>
-        <w:rPr>
-          <w:rFonts w:ascii="Times New Roman" w:hAnsi="Times New Roman" w:cs="Times New Roman"/>
-        </w:rPr>
-        <w:t xml:space="preserve"> value is input, the next two lines should read separately </w:t>
-      </w:r>
-      <w:proofErr w:type="spellStart"/>
-      <w:r>
-        <w:rPr>
-          <w:rFonts w:ascii="Times New Roman" w:hAnsi="Times New Roman" w:cs="Times New Roman"/>
-        </w:rPr>
-        <w:t>Minimum_frequency_Wmin</w:t>
-      </w:r>
-      <w:proofErr w:type="spellEnd"/>
-      <w:r>
-        <w:rPr>
-          <w:rFonts w:ascii="Times New Roman" w:hAnsi="Times New Roman" w:cs="Times New Roman"/>
-        </w:rPr>
-        <w:t xml:space="preserve"> (the minimum wave frequency, or wave period, or wave number or wave length) and </w:t>
-      </w:r>
-      <w:proofErr w:type="spellStart"/>
-      <w:r>
-        <w:rPr>
-          <w:rFonts w:ascii="Times New Roman" w:hAnsi="Times New Roman" w:cs="Times New Roman"/>
-        </w:rPr>
-        <w:t>Frequency_step</w:t>
-      </w:r>
-      <w:proofErr w:type="spellEnd"/>
-      <w:r>
-        <w:rPr>
-          <w:rFonts w:ascii="Times New Roman" w:hAnsi="Times New Roman" w:cs="Times New Roman"/>
-        </w:rPr>
-        <w:t>, see the “</w:t>
-      </w:r>
-      <w:r>
-        <w:rPr>
-          <w:rFonts w:ascii="Times New Roman" w:hAnsi="Times New Roman" w:cs="Times New Roman"/>
-        </w:rPr>
-        <w:t>Cylinder</w:t>
-      </w:r>
-      <w:r>
-        <w:rPr>
-          <w:rFonts w:ascii="Times New Roman" w:hAnsi="Times New Roman" w:cs="Times New Roman"/>
-        </w:rPr>
-        <w:t xml:space="preserve">” example in the </w:t>
-      </w:r>
-      <w:proofErr w:type="spellStart"/>
-      <w:r>
-        <w:rPr>
-          <w:rFonts w:ascii="Times New Roman" w:hAnsi="Times New Roman" w:cs="Times New Roman"/>
-        </w:rPr>
-        <w:t>CertTest</w:t>
-      </w:r>
-      <w:proofErr w:type="spellEnd"/>
-      <w:r>
-        <w:rPr>
-          <w:rFonts w:ascii="Times New Roman" w:hAnsi="Times New Roman" w:cs="Times New Roman"/>
-        </w:rPr>
-        <w:t xml:space="preserve"> Folder.</w:t>
+        <w:t>"</w:t>
+      </w:r>
+      <w:r>
+        <w:rPr>
+          <w:rFonts w:ascii="Times New Roman" w:hAnsi="Times New Roman" w:cs="Times New Roman"/>
+        </w:rPr>
+        <w:t>.</w:t>
       </w:r>
     </w:p>
     <w:p>
@@ -827,7 +1270,7 @@
         <w:rPr>
           <w:rFonts w:ascii="Times New Roman" w:hAnsi="Times New Roman" w:cs="Times New Roman"/>
         </w:rPr>
-        <w:t>3</w:t>
+        <w:t>4</w:t>
       </w:r>
       <w:r>
         <w:rPr>
@@ -835,33 +1278,31 @@
         </w:rPr>
         <w:t xml:space="preserve">) </w:t>
       </w:r>
-      <w:proofErr w:type="spellStart"/>
-      <w:r>
-        <w:rPr>
-          <w:rFonts w:ascii="Times New Roman" w:hAnsi="Times New Roman" w:cs="Times New Roman"/>
-        </w:rPr>
-        <w:t>Number_of_headings</w:t>
-      </w:r>
-      <w:proofErr w:type="spellEnd"/>
-      <w:r>
-        <w:rPr>
-          <w:rFonts w:ascii="Times New Roman" w:hAnsi="Times New Roman" w:cs="Times New Roman"/>
-        </w:rPr>
-        <w:t xml:space="preserve">: following the similar WAMIT tradition as </w:t>
-      </w:r>
-      <w:proofErr w:type="spellStart"/>
-      <w:r>
-        <w:rPr>
-          <w:rFonts w:ascii="Times New Roman" w:hAnsi="Times New Roman" w:cs="Times New Roman"/>
-        </w:rPr>
-        <w:t>Number_of_frequencies</w:t>
-      </w:r>
-      <w:proofErr w:type="spellEnd"/>
-      <w:r>
-        <w:rPr>
-          <w:rFonts w:ascii="Times New Roman" w:hAnsi="Times New Roman" w:cs="Times New Roman"/>
-        </w:rPr>
-        <w:t>.</w:t>
+      <w:r>
+        <w:rPr>
+          <w:rFonts w:ascii="Times New Roman" w:hAnsi="Times New Roman" w:cs="Times New Roman"/>
+        </w:rPr>
+        <w:t>"</w:t>
+      </w:r>
+      <w:proofErr w:type="spellStart"/>
+      <w:r>
+        <w:rPr>
+          <w:rFonts w:ascii="Times New Roman" w:hAnsi="Times New Roman" w:cs="Times New Roman"/>
+        </w:rPr>
+        <w:t>Number_of_field_points</w:t>
+      </w:r>
+      <w:proofErr w:type="spellEnd"/>
+      <w:r>
+        <w:rPr>
+          <w:rFonts w:ascii="Times New Roman" w:hAnsi="Times New Roman" w:cs="Times New Roman"/>
+        </w:rPr>
+        <w:t>"</w:t>
+      </w:r>
+      <w:r>
+        <w:rPr>
+          <w:rFonts w:ascii="Times New Roman" w:hAnsi="Times New Roman" w:cs="Times New Roman"/>
+        </w:rPr>
+        <w:t>: this is to specify how many field points the users want to output the field pressure or elevation. Right after this line, the coordinates of these field points are expected to be input.</w:t>
       </w:r>
     </w:p>
     <w:p>
@@ -883,7 +1324,7 @@
         <w:rPr>
           <w:rFonts w:ascii="Times New Roman" w:hAnsi="Times New Roman" w:cs="Times New Roman"/>
         </w:rPr>
-        <w:t>4</w:t>
+        <w:t>5</w:t>
       </w:r>
       <w:r>
         <w:rPr>
@@ -891,33 +1332,31 @@
         </w:rPr>
         <w:t xml:space="preserve">) </w:t>
       </w:r>
-      <w:proofErr w:type="spellStart"/>
-      <w:r>
-        <w:rPr>
-          <w:rFonts w:ascii="Times New Roman" w:hAnsi="Times New Roman" w:cs="Times New Roman"/>
-        </w:rPr>
-        <w:t>Number_of_field_points</w:t>
-      </w:r>
-      <w:proofErr w:type="spellEnd"/>
-      <w:r>
-        <w:rPr>
-          <w:rFonts w:ascii="Times New Roman" w:hAnsi="Times New Roman" w:cs="Times New Roman"/>
-        </w:rPr>
-        <w:t xml:space="preserve">: this is to specify how many </w:t>
-      </w:r>
-      <w:proofErr w:type="gramStart"/>
-      <w:r>
-        <w:rPr>
-          <w:rFonts w:ascii="Times New Roman" w:hAnsi="Times New Roman" w:cs="Times New Roman"/>
-        </w:rPr>
-        <w:t>field</w:t>
-      </w:r>
-      <w:proofErr w:type="gramEnd"/>
-      <w:r>
-        <w:rPr>
-          <w:rFonts w:ascii="Times New Roman" w:hAnsi="Times New Roman" w:cs="Times New Roman"/>
-        </w:rPr>
-        <w:t xml:space="preserve"> points the users want to output the field pressure or elevation. Right after this line, the coordinates of these field points are expected to be input.</w:t>
+      <w:r>
+        <w:rPr>
+          <w:rFonts w:ascii="Times New Roman" w:hAnsi="Times New Roman" w:cs="Times New Roman"/>
+        </w:rPr>
+        <w:t>"</w:t>
+      </w:r>
+      <w:proofErr w:type="spellStart"/>
+      <w:r>
+        <w:rPr>
+          <w:rFonts w:ascii="Times New Roman" w:hAnsi="Times New Roman" w:cs="Times New Roman"/>
+        </w:rPr>
+        <w:t>If_remove_irr_freq</w:t>
+      </w:r>
+      <w:proofErr w:type="spellEnd"/>
+      <w:r>
+        <w:rPr>
+          <w:rFonts w:ascii="Times New Roman" w:hAnsi="Times New Roman" w:cs="Times New Roman"/>
+        </w:rPr>
+        <w:t>"</w:t>
+      </w:r>
+      <w:r>
+        <w:rPr>
+          <w:rFonts w:ascii="Times New Roman" w:hAnsi="Times New Roman" w:cs="Times New Roman"/>
+        </w:rPr>
+        <w:t>: set 0 if you do not want to remove the irregular frequencies and set 1 if you want to.</w:t>
       </w:r>
     </w:p>
     <w:p>
@@ -939,27 +1378,123 @@
         <w:rPr>
           <w:rFonts w:ascii="Times New Roman" w:hAnsi="Times New Roman" w:cs="Times New Roman"/>
         </w:rPr>
-        <w:t>5</w:t>
-      </w:r>
-      <w:r>
-        <w:rPr>
-          <w:rFonts w:ascii="Times New Roman" w:hAnsi="Times New Roman" w:cs="Times New Roman"/>
-        </w:rPr>
-        <w:t xml:space="preserve">) </w:t>
-      </w:r>
-      <w:proofErr w:type="spellStart"/>
-      <w:r>
-        <w:rPr>
-          <w:rFonts w:ascii="Times New Roman" w:hAnsi="Times New Roman" w:cs="Times New Roman"/>
-        </w:rPr>
-        <w:t>If_remove_irr_freq</w:t>
-      </w:r>
-      <w:proofErr w:type="spellEnd"/>
-      <w:r>
-        <w:rPr>
-          <w:rFonts w:ascii="Times New Roman" w:hAnsi="Times New Roman" w:cs="Times New Roman"/>
-        </w:rPr>
-        <w:t>: set 0 if you do not want to remove the irregular frequencies and set 1 if you want to.</w:t>
+        <w:t xml:space="preserve">3. </w:t>
+      </w:r>
+      <w:r>
+        <w:rPr>
+          <w:rFonts w:ascii="Times New Roman" w:hAnsi="Times New Roman" w:cs="Times New Roman"/>
+        </w:rPr>
+        <w:t xml:space="preserve">In principle, the body mass matrix should be input by the users as it contains also the information for the structures above the water surface. </w:t>
+      </w:r>
+      <w:r>
+        <w:rPr>
+          <w:rFonts w:ascii="Times New Roman" w:hAnsi="Times New Roman" w:cs="Times New Roman"/>
+        </w:rPr>
+        <w:t>"</w:t>
+      </w:r>
+      <w:r>
+        <w:rPr>
+          <w:rFonts w:ascii="Times New Roman" w:hAnsi="Times New Roman" w:cs="Times New Roman"/>
+        </w:rPr>
+        <w:t>WAMIT_MeshTra</w:t>
+      </w:r>
+      <w:r>
+        <w:rPr>
+          <w:rFonts w:ascii="Times New Roman" w:hAnsi="Times New Roman" w:cs="Times New Roman"/>
+        </w:rPr>
+        <w:t>n.exe</w:t>
+      </w:r>
+      <w:r>
+        <w:rPr>
+          <w:rFonts w:ascii="Times New Roman" w:hAnsi="Times New Roman" w:cs="Times New Roman"/>
+        </w:rPr>
+        <w:t>"</w:t>
+      </w:r>
+      <w:r>
+        <w:rPr>
+          <w:rFonts w:ascii="Times New Roman" w:hAnsi="Times New Roman" w:cs="Times New Roman"/>
+        </w:rPr>
+        <w:t xml:space="preserve"> can generate a </w:t>
+      </w:r>
+      <w:r>
+        <w:rPr>
+          <w:rFonts w:ascii="Times New Roman" w:hAnsi="Times New Roman" w:cs="Times New Roman"/>
+        </w:rPr>
+        <w:t>"</w:t>
+      </w:r>
+      <w:r>
+        <w:rPr>
+          <w:rFonts w:ascii="Times New Roman" w:hAnsi="Times New Roman" w:cs="Times New Roman"/>
+        </w:rPr>
+        <w:t>Hydrostatic.in</w:t>
+      </w:r>
+      <w:r>
+        <w:rPr>
+          <w:rFonts w:ascii="Times New Roman" w:hAnsi="Times New Roman" w:cs="Times New Roman"/>
+        </w:rPr>
+        <w:t>"</w:t>
+      </w:r>
+      <w:r>
+        <w:rPr>
+          <w:rFonts w:ascii="Times New Roman" w:hAnsi="Times New Roman" w:cs="Times New Roman"/>
+        </w:rPr>
+        <w:t xml:space="preserve"> file in which the body mass matrix is calculated using only the simple information of the wetted body mesh. Therefore, the author should use</w:t>
+      </w:r>
+      <w:bookmarkStart w:id="0" w:name="_GoBack"/>
+      <w:bookmarkEnd w:id="0"/>
+      <w:r>
+        <w:rPr>
+          <w:rFonts w:ascii="Times New Roman" w:hAnsi="Times New Roman" w:cs="Times New Roman"/>
+        </w:rPr>
+        <w:t xml:space="preserve"> this body mass matrix with caution. </w:t>
+      </w:r>
+      <w:r>
+        <w:rPr>
+          <w:rFonts w:ascii="Times New Roman" w:hAnsi="Times New Roman" w:cs="Times New Roman"/>
+        </w:rPr>
+        <w:t>T</w:t>
+      </w:r>
+      <w:r>
+        <w:rPr>
+          <w:rFonts w:ascii="Times New Roman" w:hAnsi="Times New Roman" w:cs="Times New Roman"/>
+        </w:rPr>
+        <w:t xml:space="preserve">he </w:t>
+      </w:r>
+      <w:r>
+        <w:rPr>
+          <w:rFonts w:ascii="Times New Roman" w:hAnsi="Times New Roman" w:cs="Times New Roman"/>
+        </w:rPr>
+        <w:t>External Damping Matrix</w:t>
+      </w:r>
+      <w:r>
+        <w:rPr>
+          <w:rFonts w:ascii="Times New Roman" w:hAnsi="Times New Roman" w:cs="Times New Roman"/>
+        </w:rPr>
+        <w:t xml:space="preserve"> and the </w:t>
+      </w:r>
+      <w:r>
+        <w:rPr>
+          <w:rFonts w:ascii="Times New Roman" w:hAnsi="Times New Roman" w:cs="Times New Roman"/>
+        </w:rPr>
+        <w:t>External Restoring Matrix</w:t>
+      </w:r>
+      <w:r>
+        <w:rPr>
+          <w:rFonts w:ascii="Times New Roman" w:hAnsi="Times New Roman" w:cs="Times New Roman"/>
+        </w:rPr>
+        <w:t xml:space="preserve"> should be </w:t>
+      </w:r>
+      <w:r>
+        <w:rPr>
+          <w:rFonts w:ascii="Times New Roman" w:hAnsi="Times New Roman" w:cs="Times New Roman"/>
+        </w:rPr>
+        <w:t>input</w:t>
+      </w:r>
+      <w:r>
+        <w:rPr>
+          <w:rFonts w:ascii="Times New Roman" w:hAnsi="Times New Roman" w:cs="Times New Roman"/>
+        </w:rPr>
+        <w:t xml:space="preserve"> by the users.</w:t>
       </w:r>
     </w:p>
     <w:p>
@@ -981,127 +1516,25 @@
         <w:rPr>
           <w:rFonts w:ascii="Times New Roman" w:hAnsi="Times New Roman" w:cs="Times New Roman"/>
         </w:rPr>
-        <w:t xml:space="preserve">3. </w:t>
-      </w:r>
-      <w:r>
-        <w:rPr>
-          <w:rFonts w:ascii="Times New Roman" w:hAnsi="Times New Roman" w:cs="Times New Roman"/>
-        </w:rPr>
-        <w:t xml:space="preserve">In principle, the body mass matrix should be input by the users as it </w:t>
-      </w:r>
-      <w:proofErr w:type="gramStart"/>
-      <w:r>
-        <w:rPr>
-          <w:rFonts w:ascii="Times New Roman" w:hAnsi="Times New Roman" w:cs="Times New Roman"/>
-        </w:rPr>
-        <w:t>contains also</w:t>
-      </w:r>
-      <w:proofErr w:type="gramEnd"/>
-      <w:r>
-        <w:rPr>
-          <w:rFonts w:ascii="Times New Roman" w:hAnsi="Times New Roman" w:cs="Times New Roman"/>
-        </w:rPr>
-        <w:t xml:space="preserve"> the information for the structures above the water surface. </w:t>
-      </w:r>
-      <w:r>
-        <w:rPr>
-          <w:rFonts w:ascii="Times New Roman" w:hAnsi="Times New Roman" w:cs="Times New Roman"/>
-        </w:rPr>
-        <w:t>WAMIT_MeshTra</w:t>
-      </w:r>
-      <w:r>
-        <w:rPr>
-          <w:rFonts w:ascii="Times New Roman" w:hAnsi="Times New Roman" w:cs="Times New Roman"/>
-        </w:rPr>
-        <w:t xml:space="preserve">n.exe can generate a </w:t>
-      </w:r>
-      <w:r>
-        <w:rPr>
-          <w:rFonts w:ascii="Times New Roman" w:hAnsi="Times New Roman" w:cs="Times New Roman"/>
-        </w:rPr>
-        <w:t>Hydrostatic.in</w:t>
-      </w:r>
-      <w:r>
-        <w:rPr>
-          <w:rFonts w:ascii="Times New Roman" w:hAnsi="Times New Roman" w:cs="Times New Roman"/>
-        </w:rPr>
-        <w:t xml:space="preserve"> file in which the body mass matrix is calculated using only the simple information of the wetted body mesh. Therefore, the author should use this body mass matrix with caution. </w:t>
-      </w:r>
-      <w:r>
-        <w:rPr>
-          <w:rFonts w:ascii="Times New Roman" w:hAnsi="Times New Roman" w:cs="Times New Roman"/>
-        </w:rPr>
-        <w:t>T</w:t>
-      </w:r>
-      <w:r>
-        <w:rPr>
-          <w:rFonts w:ascii="Times New Roman" w:hAnsi="Times New Roman" w:cs="Times New Roman"/>
-        </w:rPr>
-        <w:t xml:space="preserve">he </w:t>
-      </w:r>
-      <w:r>
-        <w:rPr>
-          <w:rFonts w:ascii="Times New Roman" w:hAnsi="Times New Roman" w:cs="Times New Roman"/>
-        </w:rPr>
-        <w:t>External Damping Matrix</w:t>
-      </w:r>
-      <w:r>
-        <w:rPr>
-          <w:rFonts w:ascii="Times New Roman" w:hAnsi="Times New Roman" w:cs="Times New Roman"/>
-        </w:rPr>
-        <w:t xml:space="preserve"> and the </w:t>
-      </w:r>
-      <w:r>
-        <w:rPr>
-          <w:rFonts w:ascii="Times New Roman" w:hAnsi="Times New Roman" w:cs="Times New Roman"/>
-        </w:rPr>
-        <w:t>External Restoring Matrix</w:t>
-      </w:r>
-      <w:r>
-        <w:rPr>
-          <w:rFonts w:ascii="Times New Roman" w:hAnsi="Times New Roman" w:cs="Times New Roman"/>
-        </w:rPr>
-        <w:t xml:space="preserve"> should be </w:t>
-      </w:r>
-      <w:r>
-        <w:rPr>
-          <w:rFonts w:ascii="Times New Roman" w:hAnsi="Times New Roman" w:cs="Times New Roman"/>
-        </w:rPr>
-        <w:t>input</w:t>
-      </w:r>
-      <w:r>
-        <w:rPr>
-          <w:rFonts w:ascii="Times New Roman" w:hAnsi="Times New Roman" w:cs="Times New Roman"/>
-        </w:rPr>
-        <w:t xml:space="preserve"> by the users.</w:t>
-      </w:r>
-    </w:p>
-    <w:p>
-      <w:pPr>
-        <w:jc w:val="both"/>
-        <w:rPr>
-          <w:rFonts w:ascii="Times New Roman" w:hAnsi="Times New Roman" w:cs="Times New Roman"/>
-        </w:rPr>
-      </w:pPr>
-    </w:p>
-    <w:p>
-      <w:pPr>
-        <w:jc w:val="both"/>
-        <w:rPr>
-          <w:rFonts w:ascii="Times New Roman" w:hAnsi="Times New Roman" w:cs="Times New Roman"/>
-        </w:rPr>
-      </w:pPr>
-      <w:r>
-        <w:rPr>
-          <w:rFonts w:ascii="Times New Roman" w:hAnsi="Times New Roman" w:cs="Times New Roman"/>
-        </w:rPr>
         <w:t xml:space="preserve">4. After doing all the above, the user can run HAMS simply by clicking </w:t>
       </w:r>
       <w:r>
         <w:rPr>
           <w:rFonts w:ascii="Times New Roman" w:hAnsi="Times New Roman" w:cs="Times New Roman"/>
         </w:rPr>
+        <w:t>"</w:t>
+      </w:r>
+      <w:r>
+        <w:rPr>
+          <w:rFonts w:ascii="Times New Roman" w:hAnsi="Times New Roman" w:cs="Times New Roman"/>
+        </w:rPr>
         <w:t>RunHAMS.bat</w:t>
+      </w:r>
+      <w:r>
+        <w:rPr>
+          <w:rFonts w:ascii="Times New Roman" w:hAnsi="Times New Roman" w:cs="Times New Roman"/>
+        </w:rPr>
+        <w:t>"</w:t>
       </w:r>
       <w:r>
         <w:rPr>
@@ -1215,7 +1648,7 @@
 </file>
 
 <file path=word/styles.xml><?xml version="1.0" encoding="utf-8"?>
-<w:styles xmlns:mc="http://schemas.openxmlformats.org/markup-compatibility/2006" xmlns:r="http://schemas.openxmlformats.org/officeDocument/2006/relationships" xmlns:w="http://schemas.openxmlformats.org/wordprocessingml/2006/main" xmlns:w14="http://schemas.microsoft.com/office/word/2010/wordml" xmlns:w15="http://schemas.microsoft.com/office/word/2012/wordml" xmlns:w16cex="http://schemas.microsoft.com/office/word/2018/wordml/cex" xmlns:w16cid="http://schemas.microsoft.com/office/word/2016/wordml/cid" xmlns:w16="http://schemas.microsoft.com/office/word/2018/wordml" xmlns:w16se="http://schemas.microsoft.com/office/word/2015/wordml/symex" mc:Ignorable="w14 w15 w16se w16cid w16 w16cex">
+<w:styles xmlns:mc="http://schemas.openxmlformats.org/markup-compatibility/2006" xmlns:r="http://schemas.openxmlformats.org/officeDocument/2006/relationships" xmlns:w="http://schemas.openxmlformats.org/wordprocessingml/2006/main" xmlns:w14="http://schemas.microsoft.com/office/word/2010/wordml" xmlns:w15="http://schemas.microsoft.com/office/word/2012/wordml" mc:Ignorable="w14 w15">
   <w:docDefaults>
     <w:rPrDefault>
       <w:rPr>
@@ -1231,7 +1664,7 @@
       </w:pPr>
     </w:pPrDefault>
   </w:docDefaults>
-  <w:latentStyles w:defLockedState="0" w:defUIPriority="99" w:defSemiHidden="0" w:defUnhideWhenUsed="0" w:defQFormat="0" w:count="376">
+  <w:latentStyles w:defLockedState="0" w:defUIPriority="99" w:defSemiHidden="0" w:defUnhideWhenUsed="0" w:defQFormat="0" w:count="371">
     <w:lsdException w:name="Normal" w:uiPriority="0" w:qFormat="1"/>
     <w:lsdException w:name="heading 1" w:uiPriority="9" w:qFormat="1"/>
     <w:lsdException w:name="heading 2" w:semiHidden="1" w:uiPriority="9" w:unhideWhenUsed="1" w:qFormat="1"/>
@@ -1603,11 +2036,6 @@
     <w:lsdException w:name="List Table 5 Dark Accent 6" w:uiPriority="50"/>
     <w:lsdException w:name="List Table 6 Colorful Accent 6" w:uiPriority="51"/>
     <w:lsdException w:name="List Table 7 Colorful Accent 6" w:uiPriority="52"/>
-    <w:lsdException w:name="Mention" w:semiHidden="1" w:unhideWhenUsed="1"/>
-    <w:lsdException w:name="Smart Hyperlink" w:semiHidden="1" w:unhideWhenUsed="1"/>
-    <w:lsdException w:name="Hashtag" w:semiHidden="1" w:unhideWhenUsed="1"/>
-    <w:lsdException w:name="Unresolved Mention" w:semiHidden="1" w:unhideWhenUsed="1"/>
-    <w:lsdException w:name="Smart Link" w:semiHidden="1" w:unhideWhenUsed="1"/>
   </w:latentStyles>
   <w:style w:type="paragraph" w:default="1" w:styleId="Normal">
     <w:name w:val="Normal"/>
@@ -1651,7 +2079,7 @@
       <w:u w:val="single"/>
     </w:rPr>
   </w:style>
-  <w:style w:type="character" w:styleId="UnresolvedMention">
+  <w:style w:type="character" w:customStyle="1" w:styleId="UnresolvedMention">
     <w:name w:val="Unresolved Mention"/>
     <w:basedOn w:val="DefaultParagraphFont"/>
     <w:uiPriority w:val="99"/>

</xml_diff>